<commit_message>
Budsjett + ferdig initialiseringsdokument
</commit_message>
<xml_diff>
--- a/Initialiseringsdokument .docx
+++ b/Initialiseringsdokument .docx
@@ -37,6 +37,7 @@
           <w:ilvl w:val="0"/>
           <w:numId w:val="2"/>
         </w:numPr>
+        <w:spacing w:line="360" w:lineRule="auto"/>
       </w:pPr>
       <w:r>
         <w:t xml:space="preserve">Fredrik Sandhei (E-post: </w:t>
@@ -68,13 +69,22 @@
           <w:ilvl w:val="0"/>
           <w:numId w:val="2"/>
         </w:numPr>
+        <w:spacing w:line="360" w:lineRule="auto"/>
       </w:pPr>
       <w:r>
         <w:t>Brynjar Aune Andersen (E-post:</w:t>
       </w:r>
       <w:r>
-        <w:t xml:space="preserve"> Brynjar.a.andersen@outlook.com</w:t>
-      </w:r>
+        <w:t xml:space="preserve"> </w:t>
+      </w:r>
+      <w:hyperlink r:id="rId8" w:history="1">
+        <w:r>
+          <w:rPr>
+            <w:rStyle w:val="Hyperkobling"/>
+          </w:rPr>
+          <w:t>Brynjar.a.andersen@outlook.com</w:t>
+        </w:r>
+      </w:hyperlink>
       <w:r>
         <w:t xml:space="preserve">, </w:t>
       </w:r>
@@ -100,7 +110,7 @@
           <w:ilvl w:val="0"/>
           <w:numId w:val="2"/>
         </w:numPr>
-        <w:spacing w:line="480" w:lineRule="auto"/>
+        <w:spacing w:line="360" w:lineRule="auto"/>
       </w:pPr>
       <w:r>
         <w:t xml:space="preserve">Martin </w:t>
@@ -114,8 +124,16 @@
         <w:t xml:space="preserve"> (E-post:</w:t>
       </w:r>
       <w:r>
-        <w:t xml:space="preserve"> Martin@mortensbakke.no</w:t>
-      </w:r>
+        <w:t xml:space="preserve"> </w:t>
+      </w:r>
+      <w:hyperlink r:id="rId9" w:history="1">
+        <w:r>
+          <w:rPr>
+            <w:rStyle w:val="Hyperkobling"/>
+          </w:rPr>
+          <w:t>Martin@mortensbakke.no</w:t>
+        </w:r>
+      </w:hyperlink>
       <w:r>
         <w:t xml:space="preserve">, </w:t>
       </w:r>
@@ -141,14 +159,19 @@
           <w:ilvl w:val="0"/>
           <w:numId w:val="2"/>
         </w:numPr>
-        <w:spacing w:line="480" w:lineRule="auto"/>
+        <w:spacing w:line="360" w:lineRule="auto"/>
       </w:pPr>
       <w:r>
         <w:t xml:space="preserve">Martin Barthel (E-post: </w:t>
       </w:r>
-      <w:r>
-        <w:t>martin.mb@live.no</w:t>
-      </w:r>
+      <w:hyperlink r:id="rId10" w:history="1">
+        <w:r>
+          <w:rPr>
+            <w:rStyle w:val="Hyperkobling"/>
+          </w:rPr>
+          <w:t>martin.mb@live.no</w:t>
+        </w:r>
+      </w:hyperlink>
       <w:r>
         <w:t xml:space="preserve">, </w:t>
       </w:r>
@@ -186,58 +209,19 @@
         <w:rPr>
           <w:lang w:val="en-US"/>
         </w:rPr>
-        <w:t xml:space="preserve">: Optical IR-LOCK </w:t>
+        <w:t xml:space="preserve">: </w:t>
       </w:r>
       <w:r>
         <w:rPr>
           <w:lang w:val="en-US"/>
         </w:rPr>
-        <w:t xml:space="preserve">Automatic </w:t>
+        <w:t>Optical IR-LOCK Lan</w:t>
       </w:r>
       <w:r>
         <w:rPr>
           <w:lang w:val="en-US"/>
         </w:rPr>
-        <w:t>Landing System (</w:t>
-      </w:r>
-      <w:proofErr w:type="spellStart"/>
-      <w:r>
-        <w:rPr>
-          <w:lang w:val="en-US"/>
-        </w:rPr>
-        <w:t>O</w:t>
-      </w:r>
-      <w:r>
-        <w:rPr>
-          <w:lang w:val="en-US"/>
-        </w:rPr>
-        <w:t>A</w:t>
-      </w:r>
-      <w:r>
-        <w:rPr>
-          <w:lang w:val="en-US"/>
-        </w:rPr>
-        <w:t>LS</w:t>
-      </w:r>
-      <w:proofErr w:type="spellEnd"/>
-      <w:r>
-        <w:rPr>
-          <w:lang w:val="en-US"/>
-        </w:rPr>
-        <w:t>)</w:t>
-      </w:r>
-    </w:p>
-    <w:p>
-      <w:pPr>
-        <w:rPr>
-          <w:lang w:val="en-US"/>
-        </w:rPr>
-      </w:pPr>
-      <w:r>
-        <w:rPr>
-          <w:lang w:val="en-US"/>
-        </w:rPr>
-        <w:t>(Eller Optical IR-LOCK Landing System – 1 (OLS-1)??)</w:t>
+        <w:t>ding System – 1 (OLS-1)</w:t>
       </w:r>
     </w:p>
     <w:p>
@@ -258,7 +242,13 @@
       </w:r>
       <w:proofErr w:type="spellEnd"/>
       <w:r>
-        <w:t xml:space="preserve"> i offshore næringen har i lang tid vært en realitet som har gitt gode resultater både til forskning, overvåking, søk og redning. Ett kjent problem ved bruk av droner i offshore næringen er det som kalles ferromagnetisk støy. De</w:t>
+        <w:t xml:space="preserve"> i offshore næringen har i lang tid vært en realitet som har gitt gode resultater både til forskning</w:t>
+      </w:r>
+      <w:r>
+        <w:t>, overvåking, søk og redning. E</w:t>
+      </w:r>
+      <w:r>
+        <w:t>t kjent problem ved bruk av droner i offshore næringen er det som kalles ferromagnetisk støy. De</w:t>
       </w:r>
       <w:r>
         <w:t xml:space="preserve">tte er ett elektromagnetisk felt som blir dannet på grunn av motorene i båten. </w:t>
@@ -267,7 +257,10 @@
         <w:t xml:space="preserve">Dette </w:t>
       </w:r>
       <w:r>
-        <w:t xml:space="preserve">elektromagnetiske feltet vil påvirke dronens magnetometer og kan i verstefall få dronen til å havarere. Dette har skjedd utallige ganger tidligere og kommer til å skje igjen. Skal vi kunne fortsette bruken av </w:t>
+        <w:t>elektromagnetiske feltet vil påvirke dronens magnetometer og kan i verstefall få dronen til å havarere. Dette har skjedd utallige ganger tidligere og kommer til å skje igjen. Skal vi kunne forts</w:t>
+      </w:r>
+      <w:r>
+        <w:t xml:space="preserve">ette bruken av </w:t>
       </w:r>
       <w:proofErr w:type="spellStart"/>
       <w:r>
@@ -275,9 +268,16 @@
       </w:r>
       <w:proofErr w:type="spellEnd"/>
       <w:r>
-        <w:t xml:space="preserve"> i offshore næringen må noe gjøres med dette problemet</w:t>
-      </w:r>
-    </w:p>
+        <w:t xml:space="preserve"> i offshore-</w:t>
+      </w:r>
+      <w:r>
+        <w:t>næringen må noe gjøres med dette problemet</w:t>
+      </w:r>
+      <w:r>
+        <w:t>.</w:t>
+      </w:r>
+    </w:p>
+    <w:p/>
     <w:p>
       <w:pPr>
         <w:pStyle w:val="Overskrift2"/>
@@ -505,6 +505,8 @@
           <w:szCs w:val="21"/>
         </w:rPr>
       </w:pPr>
+      <w:bookmarkStart w:id="0" w:name="_GoBack"/>
+      <w:bookmarkEnd w:id="0"/>
     </w:p>
     <w:p>
       <w:pPr>
@@ -521,8 +523,6 @@
       <w:r>
         <w:br w:type="page"/>
       </w:r>
-      <w:bookmarkStart w:id="0" w:name="_GoBack"/>
-      <w:bookmarkEnd w:id="0"/>
     </w:p>
     <w:p>
       <w:pPr>
@@ -742,37 +742,27 @@
         <w:rPr>
           <w:color w:val="000000" w:themeColor="text1"/>
         </w:rPr>
-        <w:t>PIXY</w:t>
-      </w:r>
-      <w:proofErr w:type="spellEnd"/>
-      <w:r>
-        <w:rPr>
-          <w:color w:val="000000" w:themeColor="text1"/>
-        </w:rPr>
-        <w:t xml:space="preserve"> </w:t>
-      </w:r>
-      <w:proofErr w:type="spellStart"/>
-      <w:r>
-        <w:rPr>
-          <w:color w:val="000000" w:themeColor="text1"/>
-        </w:rPr>
-        <w:t>cam</w:t>
-      </w:r>
-      <w:proofErr w:type="spellEnd"/>
-      <w:r>
-        <w:rPr>
-          <w:color w:val="000000" w:themeColor="text1"/>
-        </w:rPr>
-        <w:t>/m IR-</w:t>
-      </w:r>
-      <w:proofErr w:type="spellStart"/>
-      <w:r>
-        <w:rPr>
-          <w:color w:val="000000" w:themeColor="text1"/>
-        </w:rPr>
-        <w:t>LOOC</w:t>
-      </w:r>
-      <w:proofErr w:type="spellEnd"/>
+        <w:t>pixycam</w:t>
+      </w:r>
+      <w:proofErr w:type="spellEnd"/>
+      <w:r>
+        <w:rPr>
+          <w:color w:val="000000" w:themeColor="text1"/>
+        </w:rPr>
+        <w:t xml:space="preserve"> m/ IR-LO</w:t>
+      </w:r>
+      <w:r>
+        <w:rPr>
+          <w:color w:val="000000" w:themeColor="text1"/>
+        </w:rPr>
+        <w:t>C</w:t>
+      </w:r>
+      <w:r>
+        <w:rPr>
+          <w:color w:val="000000" w:themeColor="text1"/>
+        </w:rPr>
+        <w:t>K</w:t>
+      </w:r>
       <w:r>
         <w:rPr>
           <w:color w:val="000000" w:themeColor="text1"/>
@@ -792,21 +782,20 @@
       <w:r>
         <w:t xml:space="preserve"> fra 3DR til å implementere </w:t>
       </w:r>
-      <w:proofErr w:type="spellStart"/>
-      <w:r>
-        <w:t>software</w:t>
-      </w:r>
-      <w:proofErr w:type="spellEnd"/>
-      <w:r>
-        <w:t xml:space="preserve"> inn i systemet. Dette er et </w:t>
-      </w:r>
-      <w:proofErr w:type="spellStart"/>
-      <w:r>
-        <w:t>python</w:t>
-      </w:r>
-      <w:proofErr w:type="spellEnd"/>
-      <w:r>
-        <w:t xml:space="preserve"> basert program som er kompatibelt med </w:t>
+      <w:r>
+        <w:t>programvare</w:t>
+      </w:r>
+      <w:r>
+        <w:t xml:space="preserve"> inn</w:t>
+      </w:r>
+      <w:r>
+        <w:t xml:space="preserve"> i systemet. Dette er et P</w:t>
+      </w:r>
+      <w:r>
+        <w:t>ython-</w:t>
+      </w:r>
+      <w:r>
+        <w:t xml:space="preserve">basert program som er kompatibelt med </w:t>
       </w:r>
       <w:proofErr w:type="spellStart"/>
       <w:r>
@@ -849,7 +838,6 @@
         <w:t xml:space="preserve">Frekvensen for møte med veileder avhenger av fremgangen til prosjektoppgaven og eventuelle hindringer vi møter. </w:t>
       </w:r>
     </w:p>
-    <w:p/>
     <w:p>
       <w:pPr>
         <w:pStyle w:val="Overskrift2"/>
@@ -896,7 +884,16 @@
           <w:szCs w:val="21"/>
           <w:lang w:eastAsia="nb-NO"/>
         </w:rPr>
-        <w:t>-systemet inkludert nødvendige periferier koster litt. Det foreløpige budsjettet ser slik ut:</w:t>
+        <w:t xml:space="preserve">-systemet inkludert nødvendige periferier koster litt. </w:t>
+      </w:r>
+      <w:r>
+        <w:rPr>
+          <w:rFonts w:eastAsia="Times New Roman" w:cs="Arial"/>
+          <w:color w:val="222222"/>
+          <w:szCs w:val="21"/>
+          <w:lang w:eastAsia="nb-NO"/>
+        </w:rPr>
+        <w:t xml:space="preserve">Det foreløpige budsjettet ligger i vedlagt fil. </w:t>
       </w:r>
     </w:p>
     <w:p>
@@ -922,7 +919,6 @@
           <w:lang w:eastAsia="nb-NO"/>
         </w:rPr>
       </w:pPr>
-      <w:proofErr w:type="spellStart"/>
       <w:r>
         <w:rPr>
           <w:rFonts w:eastAsia="Times New Roman" w:cs="Arial"/>
@@ -930,9 +926,9 @@
           <w:szCs w:val="21"/>
           <w:lang w:eastAsia="nb-NO"/>
         </w:rPr>
-        <w:t>Hexacopter</w:t>
-      </w:r>
-      <w:proofErr w:type="spellEnd"/>
+        <w:t xml:space="preserve">Vi får økonomisk støtte fra bedriften Maritime </w:t>
+      </w:r>
+      <w:proofErr w:type="spellStart"/>
       <w:r>
         <w:rPr>
           <w:rFonts w:eastAsia="Times New Roman" w:cs="Arial"/>
@@ -940,7 +936,17 @@
           <w:szCs w:val="21"/>
           <w:lang w:eastAsia="nb-NO"/>
         </w:rPr>
-        <w:t>: ~ 3000,-</w:t>
+        <w:t>Robotics</w:t>
+      </w:r>
+      <w:proofErr w:type="spellEnd"/>
+      <w:r>
+        <w:rPr>
+          <w:rFonts w:eastAsia="Times New Roman" w:cs="Arial"/>
+          <w:color w:val="222222"/>
+          <w:szCs w:val="21"/>
+          <w:lang w:eastAsia="nb-NO"/>
+        </w:rPr>
+        <w:t xml:space="preserve"> i Trondheim for å gjennomføre denne oppgaven sammen med dem.</w:t>
       </w:r>
     </w:p>
     <w:p>
@@ -954,17 +960,18 @@
           <w:lang w:eastAsia="nb-NO"/>
         </w:rPr>
       </w:pPr>
-      <w:proofErr w:type="spellStart"/>
-      <w:r>
+    </w:p>
+    <w:p>
+      <w:pPr>
+        <w:shd w:val="clear" w:color="auto" w:fill="FFFFFF"/>
+        <w:spacing w:after="0" w:line="240" w:lineRule="auto"/>
         <w:rPr>
           <w:rFonts w:eastAsia="Times New Roman" w:cs="Arial"/>
           <w:color w:val="222222"/>
           <w:szCs w:val="21"/>
           <w:lang w:eastAsia="nb-NO"/>
         </w:rPr>
-        <w:t>Pixhawk</w:t>
-      </w:r>
-      <w:proofErr w:type="spellEnd"/>
+      </w:pPr>
       <w:r>
         <w:rPr>
           <w:rFonts w:eastAsia="Times New Roman" w:cs="Arial"/>
@@ -972,29 +979,26 @@
           <w:szCs w:val="21"/>
           <w:lang w:eastAsia="nb-NO"/>
         </w:rPr>
-        <w:t xml:space="preserve"> 2.1 m/ telemetri: 4500,-</w:t>
-      </w:r>
-    </w:p>
-    <w:p>
-      <w:pPr>
-        <w:shd w:val="clear" w:color="auto" w:fill="FFFFFF"/>
-        <w:spacing w:after="0" w:line="240" w:lineRule="auto"/>
+        <w:t xml:space="preserve">Budsjettet kan justeres dersom det trengs annet utstyr, men vi er avhengig av en bedrift for finansiering av denne oppgaven. </w:t>
+      </w:r>
+      <w:r>
         <w:rPr>
           <w:rFonts w:eastAsia="Times New Roman" w:cs="Arial"/>
           <w:color w:val="222222"/>
           <w:szCs w:val="21"/>
-          <w:lang w:val="en-US" w:eastAsia="nb-NO"/>
-        </w:rPr>
-      </w:pPr>
+          <w:lang w:eastAsia="nb-NO"/>
+        </w:rPr>
+        <w:t>Kostnadene på sensorene avhenger med deres presisjon. For dette prosjektet trengs det sensorer som har passe nok nøyaktighet for å kunne vise et «</w:t>
+      </w:r>
       <w:proofErr w:type="spellStart"/>
       <w:r>
         <w:rPr>
           <w:rFonts w:eastAsia="Times New Roman" w:cs="Arial"/>
           <w:color w:val="222222"/>
           <w:szCs w:val="21"/>
-          <w:lang w:val="en-US" w:eastAsia="nb-NO"/>
-        </w:rPr>
-        <w:t>Pixycam</w:t>
+          <w:lang w:eastAsia="nb-NO"/>
+        </w:rPr>
+        <w:t>Proof</w:t>
       </w:r>
       <w:proofErr w:type="spellEnd"/>
       <w:r>
@@ -1002,276 +1006,73 @@
           <w:rFonts w:eastAsia="Times New Roman" w:cs="Arial"/>
           <w:color w:val="222222"/>
           <w:szCs w:val="21"/>
-          <w:lang w:val="en-US" w:eastAsia="nb-NO"/>
-        </w:rPr>
-        <w:t>: 1500, -</w:t>
-      </w:r>
-    </w:p>
-    <w:p>
-      <w:pPr>
-        <w:shd w:val="clear" w:color="auto" w:fill="FFFFFF"/>
-        <w:spacing w:after="0" w:line="240" w:lineRule="auto"/>
+          <w:lang w:eastAsia="nb-NO"/>
+        </w:rPr>
+        <w:t xml:space="preserve"> </w:t>
+      </w:r>
+      <w:proofErr w:type="spellStart"/>
+      <w:r>
         <w:rPr>
           <w:rFonts w:eastAsia="Times New Roman" w:cs="Arial"/>
           <w:color w:val="222222"/>
           <w:szCs w:val="21"/>
-          <w:lang w:val="en-US" w:eastAsia="nb-NO"/>
-        </w:rPr>
-      </w:pPr>
+          <w:lang w:eastAsia="nb-NO"/>
+        </w:rPr>
+        <w:t>of</w:t>
+      </w:r>
+      <w:proofErr w:type="spellEnd"/>
       <w:r>
         <w:rPr>
           <w:rFonts w:eastAsia="Times New Roman" w:cs="Arial"/>
           <w:color w:val="222222"/>
           <w:szCs w:val="21"/>
-          <w:lang w:val="en-US" w:eastAsia="nb-NO"/>
-        </w:rPr>
-        <w:t>LiDAR: 2000,</w:t>
-      </w:r>
+          <w:lang w:eastAsia="nb-NO"/>
+        </w:rPr>
+        <w:t xml:space="preserve"> </w:t>
+      </w:r>
+      <w:proofErr w:type="spellStart"/>
       <w:r>
         <w:rPr>
           <w:rFonts w:eastAsia="Times New Roman" w:cs="Arial"/>
           <w:color w:val="222222"/>
           <w:szCs w:val="21"/>
-          <w:lang w:val="en-US" w:eastAsia="nb-NO"/>
-        </w:rPr>
-        <w:t xml:space="preserve"> </w:t>
-      </w:r>
+          <w:lang w:eastAsia="nb-NO"/>
+        </w:rPr>
+        <w:t>Concept</w:t>
+      </w:r>
+      <w:proofErr w:type="spellEnd"/>
       <w:r>
         <w:rPr>
           <w:rFonts w:eastAsia="Times New Roman" w:cs="Arial"/>
           <w:color w:val="222222"/>
           <w:szCs w:val="21"/>
-          <w:lang w:val="en-US" w:eastAsia="nb-NO"/>
-        </w:rPr>
-        <w:t>-</w:t>
-      </w:r>
-    </w:p>
-    <w:p>
-      <w:pPr>
-        <w:shd w:val="clear" w:color="auto" w:fill="FFFFFF"/>
+          <w:lang w:eastAsia="nb-NO"/>
+        </w:rPr>
+        <w:t xml:space="preserve">» på forbedring av landingssystemet. </w:t>
+      </w:r>
+    </w:p>
+    <w:p>
+      <w:pPr>
         <w:spacing w:after="0" w:line="240" w:lineRule="auto"/>
         <w:rPr>
-          <w:rFonts w:eastAsia="Times New Roman" w:cs="Arial"/>
-          <w:color w:val="222222"/>
-          <w:szCs w:val="21"/>
-          <w:lang w:val="en-US" w:eastAsia="nb-NO"/>
-        </w:rPr>
-      </w:pPr>
-      <w:r>
-        <w:rPr>
-          <w:rFonts w:eastAsia="Times New Roman" w:cs="Arial"/>
-          <w:color w:val="222222"/>
-          <w:szCs w:val="21"/>
-          <w:lang w:val="en-US" w:eastAsia="nb-NO"/>
-        </w:rPr>
-        <w:t>2x Raspberry Pi 3b+: 900,</w:t>
-      </w:r>
-      <w:r>
-        <w:rPr>
-          <w:rFonts w:eastAsia="Times New Roman" w:cs="Arial"/>
-          <w:color w:val="222222"/>
-          <w:szCs w:val="21"/>
-          <w:lang w:val="en-US" w:eastAsia="nb-NO"/>
-        </w:rPr>
+          <w:rFonts w:eastAsia="Times New Roman" w:cs="Times New Roman"/>
+          <w:szCs w:val="21"/>
+          <w:lang w:eastAsia="nb-NO"/>
+        </w:rPr>
+      </w:pPr>
+    </w:p>
+    <w:p>
+      <w:pPr>
+        <w:pStyle w:val="Overskrift2"/>
+      </w:pPr>
+    </w:p>
+    <w:p>
+      <w:pPr>
+        <w:pStyle w:val="Overskrift2"/>
+      </w:pPr>
+      <w:r>
         <w:t xml:space="preserve"> </w:t>
       </w:r>
-      <w:r>
-        <w:rPr>
-          <w:rFonts w:eastAsia="Times New Roman" w:cs="Arial"/>
-          <w:color w:val="222222"/>
-          <w:szCs w:val="21"/>
-          <w:lang w:val="en-US" w:eastAsia="nb-NO"/>
-        </w:rPr>
-        <w:t>-</w:t>
-      </w:r>
-    </w:p>
-    <w:p>
-      <w:pPr>
-        <w:shd w:val="clear" w:color="auto" w:fill="FFFFFF"/>
-        <w:spacing w:after="0" w:line="240" w:lineRule="auto"/>
-        <w:rPr>
-          <w:rFonts w:eastAsia="Times New Roman" w:cs="Arial"/>
-          <w:color w:val="222222"/>
-          <w:szCs w:val="21"/>
-          <w:lang w:eastAsia="nb-NO"/>
-        </w:rPr>
-      </w:pPr>
-      <w:r>
-        <w:rPr>
-          <w:rFonts w:eastAsia="Times New Roman" w:cs="Arial"/>
-          <w:color w:val="222222"/>
-          <w:szCs w:val="21"/>
-          <w:lang w:eastAsia="nb-NO"/>
-        </w:rPr>
-        <w:t>Div. tilbehør ("slingringsmonn" dersom det skulle være ekstra utstyr trengt): 2000,-</w:t>
-      </w:r>
-    </w:p>
-    <w:p>
-      <w:pPr>
-        <w:shd w:val="clear" w:color="auto" w:fill="FFFFFF"/>
-        <w:spacing w:after="0" w:line="240" w:lineRule="auto"/>
-        <w:rPr>
-          <w:rFonts w:eastAsia="Times New Roman" w:cs="Arial"/>
-          <w:color w:val="222222"/>
-          <w:szCs w:val="21"/>
-          <w:lang w:eastAsia="nb-NO"/>
-        </w:rPr>
-      </w:pPr>
-    </w:p>
-    <w:p>
-      <w:pPr>
-        <w:shd w:val="clear" w:color="auto" w:fill="FFFFFF"/>
-        <w:spacing w:after="0" w:line="240" w:lineRule="auto"/>
-        <w:rPr>
-          <w:rFonts w:eastAsia="Times New Roman" w:cs="Arial"/>
-          <w:color w:val="222222"/>
-          <w:szCs w:val="21"/>
-          <w:lang w:eastAsia="nb-NO"/>
-        </w:rPr>
-      </w:pPr>
-      <w:r>
-        <w:rPr>
-          <w:rFonts w:eastAsia="Times New Roman" w:cs="Arial"/>
-          <w:color w:val="222222"/>
-          <w:szCs w:val="21"/>
-          <w:lang w:eastAsia="nb-NO"/>
-        </w:rPr>
-        <w:t>Foreløpig budsjett ligger opp mot 14 000,-</w:t>
-      </w:r>
-      <w:r>
-        <w:rPr>
-          <w:rFonts w:eastAsia="Times New Roman" w:cs="Arial"/>
-          <w:color w:val="222222"/>
-          <w:szCs w:val="21"/>
-          <w:lang w:eastAsia="nb-NO"/>
-        </w:rPr>
-        <w:t xml:space="preserve">. </w:t>
-      </w:r>
-    </w:p>
-    <w:p>
-      <w:pPr>
-        <w:shd w:val="clear" w:color="auto" w:fill="FFFFFF"/>
-        <w:spacing w:after="0" w:line="240" w:lineRule="auto"/>
-        <w:rPr>
-          <w:rFonts w:eastAsia="Times New Roman" w:cs="Arial"/>
-          <w:color w:val="222222"/>
-          <w:szCs w:val="21"/>
-          <w:lang w:eastAsia="nb-NO"/>
-        </w:rPr>
-      </w:pPr>
-    </w:p>
-    <w:p>
-      <w:pPr>
-        <w:shd w:val="clear" w:color="auto" w:fill="FFFFFF"/>
-        <w:spacing w:after="0" w:line="240" w:lineRule="auto"/>
-        <w:rPr>
-          <w:rFonts w:eastAsia="Times New Roman" w:cs="Arial"/>
-          <w:color w:val="222222"/>
-          <w:szCs w:val="21"/>
-          <w:lang w:eastAsia="nb-NO"/>
-        </w:rPr>
-      </w:pPr>
-      <w:r>
-        <w:rPr>
-          <w:rFonts w:eastAsia="Times New Roman" w:cs="Arial"/>
-          <w:color w:val="222222"/>
-          <w:szCs w:val="21"/>
-          <w:lang w:eastAsia="nb-NO"/>
-        </w:rPr>
-        <w:t xml:space="preserve">Budsjettet kan justeres dersom det trengs annet utstyr, men vi er avhengig av en bedrift for finansiering av denne oppgaven. </w:t>
-      </w:r>
-      <w:r>
-        <w:rPr>
-          <w:rFonts w:eastAsia="Times New Roman" w:cs="Arial"/>
-          <w:color w:val="222222"/>
-          <w:szCs w:val="21"/>
-          <w:lang w:eastAsia="nb-NO"/>
-        </w:rPr>
-        <w:t>Kostnadene på sensorene avhenger med deres presisjon. For dette prosjektet trengs det sensorer som har passe nok nøyaktighet for å kunne vise et «</w:t>
-      </w:r>
-      <w:proofErr w:type="spellStart"/>
-      <w:r>
-        <w:rPr>
-          <w:rFonts w:eastAsia="Times New Roman" w:cs="Arial"/>
-          <w:color w:val="222222"/>
-          <w:szCs w:val="21"/>
-          <w:lang w:eastAsia="nb-NO"/>
-        </w:rPr>
-        <w:t>Proof</w:t>
-      </w:r>
-      <w:proofErr w:type="spellEnd"/>
-      <w:r>
-        <w:rPr>
-          <w:rFonts w:eastAsia="Times New Roman" w:cs="Arial"/>
-          <w:color w:val="222222"/>
-          <w:szCs w:val="21"/>
-          <w:lang w:eastAsia="nb-NO"/>
-        </w:rPr>
-        <w:t xml:space="preserve"> </w:t>
-      </w:r>
-      <w:proofErr w:type="spellStart"/>
-      <w:r>
-        <w:rPr>
-          <w:rFonts w:eastAsia="Times New Roman" w:cs="Arial"/>
-          <w:color w:val="222222"/>
-          <w:szCs w:val="21"/>
-          <w:lang w:eastAsia="nb-NO"/>
-        </w:rPr>
-        <w:t>of</w:t>
-      </w:r>
-      <w:proofErr w:type="spellEnd"/>
-      <w:r>
-        <w:rPr>
-          <w:rFonts w:eastAsia="Times New Roman" w:cs="Arial"/>
-          <w:color w:val="222222"/>
-          <w:szCs w:val="21"/>
-          <w:lang w:eastAsia="nb-NO"/>
-        </w:rPr>
-        <w:t xml:space="preserve"> </w:t>
-      </w:r>
-      <w:proofErr w:type="spellStart"/>
-      <w:r>
-        <w:rPr>
-          <w:rFonts w:eastAsia="Times New Roman" w:cs="Arial"/>
-          <w:color w:val="222222"/>
-          <w:szCs w:val="21"/>
-          <w:lang w:eastAsia="nb-NO"/>
-        </w:rPr>
-        <w:t>Concept</w:t>
-      </w:r>
-      <w:proofErr w:type="spellEnd"/>
-      <w:r>
-        <w:rPr>
-          <w:rFonts w:eastAsia="Times New Roman" w:cs="Arial"/>
-          <w:color w:val="222222"/>
-          <w:szCs w:val="21"/>
-          <w:lang w:eastAsia="nb-NO"/>
-        </w:rPr>
-        <w:t xml:space="preserve">» på forbedring av landingssystemet. </w:t>
-      </w:r>
-    </w:p>
-    <w:p>
-      <w:pPr>
-        <w:spacing w:after="0" w:line="240" w:lineRule="auto"/>
-        <w:rPr>
-          <w:rFonts w:eastAsia="Times New Roman" w:cs="Times New Roman"/>
-          <w:szCs w:val="21"/>
-          <w:lang w:eastAsia="nb-NO"/>
-        </w:rPr>
-      </w:pPr>
-    </w:p>
-    <w:p>
-      <w:pPr>
-        <w:pStyle w:val="Overskrift2"/>
-      </w:pPr>
-    </w:p>
-    <w:p>
-      <w:pPr>
-        <w:pStyle w:val="Overskrift2"/>
-      </w:pPr>
-      <w:r>
-        <w:t xml:space="preserve"> </w:t>
-      </w:r>
     </w:p>
     <w:p>
       <w:pPr>
@@ -1281,7 +1082,7 @@
       </w:pPr>
     </w:p>
     <w:sectPr>
-      <w:headerReference w:type="default" r:id="rId8"/>
+      <w:headerReference w:type="default" r:id="rId11"/>
       <w:pgSz w:w="11900" w:h="16840"/>
       <w:pgMar w:top="1417" w:right="1417" w:bottom="1417" w:left="1417" w:header="708" w:footer="708" w:gutter="0"/>
       <w:cols w:space="708"/>

</xml_diff>

<commit_message>
Endelig budsjett og initialiseringsdokument.
</commit_message>
<xml_diff>
--- a/Initialiseringsdokument .docx
+++ b/Initialiseringsdokument .docx
@@ -6,11 +6,9 @@
       <w:pPr>
         <w:pStyle w:val="Overskrift1"/>
       </w:pPr>
-      <w:proofErr w:type="spellStart"/>
       <w:r>
         <w:t>Initialiseringsdokument</w:t>
       </w:r>
-      <w:proofErr w:type="spellEnd"/>
     </w:p>
     <w:p>
       <w:r>
@@ -51,15 +49,7 @@
         </w:r>
       </w:hyperlink>
       <w:r>
-        <w:t xml:space="preserve">, </w:t>
-      </w:r>
-      <w:proofErr w:type="spellStart"/>
-      <w:r>
-        <w:t>tlf</w:t>
-      </w:r>
-      <w:proofErr w:type="spellEnd"/>
-      <w:r>
-        <w:t>: 96226718)</w:t>
+        <w:t>, tlf: 96226718)</w:t>
       </w:r>
     </w:p>
     <w:p>
@@ -86,15 +76,7 @@
         </w:r>
       </w:hyperlink>
       <w:r>
-        <w:t xml:space="preserve">, </w:t>
-      </w:r>
-      <w:proofErr w:type="spellStart"/>
-      <w:r>
-        <w:t>tlf</w:t>
-      </w:r>
-      <w:proofErr w:type="spellEnd"/>
-      <w:r>
-        <w:t>:</w:t>
+        <w:t>, tlf:</w:t>
       </w:r>
       <w:r>
         <w:t xml:space="preserve"> 93608363</w:t>
@@ -113,15 +95,7 @@
         <w:spacing w:line="360" w:lineRule="auto"/>
       </w:pPr>
       <w:r>
-        <w:t xml:space="preserve">Martin </w:t>
-      </w:r>
-      <w:proofErr w:type="spellStart"/>
-      <w:r>
-        <w:t>Mortensbakke</w:t>
-      </w:r>
-      <w:proofErr w:type="spellEnd"/>
-      <w:r>
-        <w:t xml:space="preserve"> (E-post:</w:t>
+        <w:t>Martin Mortensbakke (E-post:</w:t>
       </w:r>
       <w:r>
         <w:t xml:space="preserve"> </w:t>
@@ -135,15 +109,7 @@
         </w:r>
       </w:hyperlink>
       <w:r>
-        <w:t xml:space="preserve">, </w:t>
-      </w:r>
-      <w:proofErr w:type="spellStart"/>
-      <w:r>
-        <w:t>tlf</w:t>
-      </w:r>
-      <w:proofErr w:type="spellEnd"/>
-      <w:r>
-        <w:t>:</w:t>
+        <w:t>, tlf:</w:t>
       </w:r>
       <w:r>
         <w:t xml:space="preserve"> 91621718</w:t>
@@ -173,15 +139,7 @@
         </w:r>
       </w:hyperlink>
       <w:r>
-        <w:t xml:space="preserve">, </w:t>
-      </w:r>
-      <w:proofErr w:type="spellStart"/>
-      <w:r>
-        <w:t>tlf</w:t>
-      </w:r>
-      <w:proofErr w:type="spellEnd"/>
-      <w:r>
-        <w:t xml:space="preserve">: </w:t>
+        <w:t xml:space="preserve">, tlf: </w:t>
       </w:r>
       <w:r>
         <w:t>90776532</w:t>
@@ -197,32 +155,31 @@
           <w:lang w:val="en-US"/>
         </w:rPr>
       </w:pPr>
-      <w:proofErr w:type="spellStart"/>
       <w:r>
         <w:rPr>
           <w:lang w:val="en-US"/>
         </w:rPr>
-        <w:t>Tittel</w:t>
-      </w:r>
-      <w:proofErr w:type="spellEnd"/>
+        <w:t xml:space="preserve">Tittel: </w:t>
+      </w:r>
       <w:r>
         <w:rPr>
           <w:lang w:val="en-US"/>
         </w:rPr>
-        <w:t xml:space="preserve">: </w:t>
+        <w:t>Optical IR-LOCK Lan</w:t>
       </w:r>
       <w:r>
         <w:rPr>
           <w:lang w:val="en-US"/>
         </w:rPr>
-        <w:t>Optical IR-LOCK Lan</w:t>
-      </w:r>
-      <w:r>
+        <w:t>ding System – 1 (OLS-1)</w:t>
+      </w:r>
+    </w:p>
+    <w:p>
+      <w:pPr>
         <w:rPr>
           <w:lang w:val="en-US"/>
         </w:rPr>
-        <w:t>ding System – 1 (OLS-1)</w:t>
-      </w:r>
+      </w:pPr>
     </w:p>
     <w:p>
       <w:pPr>
@@ -234,41 +191,58 @@
     </w:p>
     <w:p>
       <w:r>
-        <w:t xml:space="preserve">Bruken av </w:t>
-      </w:r>
-      <w:proofErr w:type="spellStart"/>
-      <w:r>
-        <w:t>UAV</w:t>
-      </w:r>
-      <w:proofErr w:type="spellEnd"/>
-      <w:r>
-        <w:t xml:space="preserve"> i offshore næringen har i lang tid vært en realitet som har gitt gode resultater både til forskning</w:t>
-      </w:r>
-      <w:r>
-        <w:t>, overvåking, søk og redning. E</w:t>
-      </w:r>
-      <w:r>
-        <w:t>t kjent problem ved bruk av droner i offshore næringen er det som kalles ferromagnetisk støy. De</w:t>
-      </w:r>
-      <w:r>
-        <w:t xml:space="preserve">tte er ett elektromagnetisk felt som blir dannet på grunn av motorene i båten. </w:t>
+        <w:t>Bruken av UAV</w:t>
+      </w:r>
+      <w:r>
+        <w:t xml:space="preserve"> i offshore-</w:t>
+      </w:r>
+      <w:r>
+        <w:t>næringen har i lang tid vært en realitet som har gitt gode resultater både til forskning</w:t>
+      </w:r>
+      <w:r>
+        <w:t>, overvåking, søk og redning</w:t>
+      </w:r>
+      <w:r>
+        <w:t xml:space="preserve"> og mer</w:t>
+      </w:r>
+      <w:r>
+        <w:t>. E</w:t>
+      </w:r>
+      <w:r>
+        <w:t>t kjent proble</w:t>
+      </w:r>
+      <w:r>
+        <w:t>m ved bruk av droner i offshore-</w:t>
+      </w:r>
+      <w:r>
+        <w:t>næringen er det som kalles ferromagnetisk støy. De</w:t>
+      </w:r>
+      <w:r>
+        <w:t>tte er e</w:t>
+      </w:r>
+      <w:r>
+        <w:t>t elektromagnetisk felt som bl</w:t>
+      </w:r>
+      <w:r>
+        <w:t>ir dannet på grunn av motorene på</w:t>
+      </w:r>
+      <w:r>
+        <w:t xml:space="preserve"> båten. </w:t>
       </w:r>
       <w:r>
         <w:t xml:space="preserve">Dette </w:t>
       </w:r>
       <w:r>
-        <w:t>elektromagnetiske feltet vil påvirke dronens magnetometer og kan i verstefall få dronen til å havarere. Dette har skjedd utallige ganger tidligere og kommer til å skje igjen. Skal vi kunne forts</w:t>
-      </w:r>
-      <w:r>
-        <w:t xml:space="preserve">ette bruken av </w:t>
-      </w:r>
-      <w:proofErr w:type="spellStart"/>
-      <w:r>
-        <w:t>UAV</w:t>
-      </w:r>
-      <w:proofErr w:type="spellEnd"/>
-      <w:r>
-        <w:t xml:space="preserve"> i offshore-</w:t>
+        <w:t>elektromagnetiske feltet vil påvirke dronens magnetometer og kan i verste</w:t>
+      </w:r>
+      <w:r>
+        <w:t xml:space="preserve"> </w:t>
+      </w:r>
+      <w:r>
+        <w:t>fall få dronen til å havarere. Dette har skjedd utallige ganger tidligere og kommer til å skje igjen. Skal vi kunne forts</w:t>
+      </w:r>
+      <w:r>
+        <w:t>ette bruken av UAV i offshore-</w:t>
       </w:r>
       <w:r>
         <w:t>næringen må noe gjøres med dette problemet</w:t>
@@ -296,16 +270,20 @@
         <w:rPr>
           <w:szCs w:val="21"/>
         </w:rPr>
-        <w:t xml:space="preserve">For bacheloroppgave til droneteknologi skal vi utvikle det optiske landingssystemet til autopilotsystemet </w:t>
-      </w:r>
-      <w:proofErr w:type="spellStart"/>
-      <w:r>
-        <w:rPr>
-          <w:szCs w:val="21"/>
-        </w:rPr>
-        <w:t>Pixhawk</w:t>
-      </w:r>
-      <w:proofErr w:type="spellEnd"/>
+        <w:t xml:space="preserve">For bacheloroppgave til droneteknologi skal vi </w:t>
+      </w:r>
+      <w:r>
+        <w:rPr>
+          <w:szCs w:val="21"/>
+        </w:rPr>
+        <w:t>videre</w:t>
+      </w:r>
+      <w:r>
+        <w:rPr>
+          <w:szCs w:val="21"/>
+        </w:rPr>
+        <w:t>utvikle det optiske landingssystemet til autopilotsystemet Pixhawk</w:t>
+      </w:r>
       <w:r>
         <w:rPr>
           <w:szCs w:val="21"/>
@@ -370,109 +348,79 @@
         <w:rPr>
           <w:szCs w:val="21"/>
         </w:rPr>
-        <w:t xml:space="preserve"> av </w:t>
-      </w:r>
-      <w:proofErr w:type="spellStart"/>
-      <w:r>
-        <w:rPr>
-          <w:szCs w:val="21"/>
-        </w:rPr>
-        <w:t>UAV</w:t>
-      </w:r>
-      <w:proofErr w:type="spellEnd"/>
-      <w:r>
-        <w:rPr>
-          <w:szCs w:val="21"/>
-        </w:rPr>
-        <w:t xml:space="preserve">. </w:t>
-      </w:r>
-    </w:p>
-    <w:p>
-      <w:pPr>
-        <w:rPr>
-          <w:szCs w:val="21"/>
-        </w:rPr>
-      </w:pPr>
-      <w:proofErr w:type="spellStart"/>
-      <w:r>
-        <w:rPr>
-          <w:szCs w:val="21"/>
-        </w:rPr>
-        <w:t>Pixhawk</w:t>
-      </w:r>
-      <w:proofErr w:type="spellEnd"/>
-      <w:r>
-        <w:rPr>
-          <w:szCs w:val="21"/>
-        </w:rPr>
-        <w:t xml:space="preserve">-systemet er </w:t>
-      </w:r>
-      <w:proofErr w:type="spellStart"/>
-      <w:r>
-        <w:rPr>
-          <w:szCs w:val="21"/>
-        </w:rPr>
-        <w:t>open</w:t>
-      </w:r>
-      <w:proofErr w:type="spellEnd"/>
-      <w:r>
-        <w:rPr>
-          <w:szCs w:val="21"/>
-        </w:rPr>
-        <w:t>-</w:t>
-      </w:r>
-      <w:proofErr w:type="spellStart"/>
-      <w:r>
-        <w:rPr>
-          <w:szCs w:val="21"/>
-        </w:rPr>
-        <w:t>source</w:t>
-      </w:r>
-      <w:proofErr w:type="spellEnd"/>
-      <w:r>
-        <w:rPr>
-          <w:szCs w:val="21"/>
-        </w:rPr>
-        <w:t xml:space="preserve">-regulert, og det eksisterer allerede et optisk landingssystem for </w:t>
-      </w:r>
-      <w:proofErr w:type="spellStart"/>
-      <w:r>
-        <w:rPr>
-          <w:szCs w:val="21"/>
-        </w:rPr>
-        <w:t>Pixhawk</w:t>
-      </w:r>
-      <w:proofErr w:type="spellEnd"/>
-      <w:r>
-        <w:rPr>
-          <w:szCs w:val="21"/>
-        </w:rPr>
-        <w:t xml:space="preserve">, men dens nøyaktighet varierer mye og er upålitelig å bruke for luftfartøy med følsomme komponenter. </w:t>
-      </w:r>
-      <w:r>
-        <w:rPr>
-          <w:szCs w:val="21"/>
-        </w:rPr>
-        <w:t xml:space="preserve">Vi ønsker dermed å se på muligheten å forbedre systemet. </w:t>
-      </w:r>
-    </w:p>
-    <w:p>
-      <w:pPr>
-        <w:rPr>
-          <w:szCs w:val="21"/>
-        </w:rPr>
-      </w:pPr>
-      <w:r>
-        <w:rPr>
-          <w:szCs w:val="21"/>
-        </w:rPr>
-        <w:t xml:space="preserve">Ved å forbedre systemet åpnes også muligheten for bruk av landingssystemet </w:t>
-      </w:r>
-      <w:r>
-        <w:rPr>
-          <w:szCs w:val="21"/>
-        </w:rPr>
-        <w:t xml:space="preserve">åpner man for mulig bruk av landingssystemet i områder med </w:t>
+        <w:t xml:space="preserve"> av UAV. </w:t>
+      </w:r>
+    </w:p>
+    <w:p>
+      <w:pPr>
+        <w:rPr>
+          <w:szCs w:val="21"/>
+        </w:rPr>
+      </w:pPr>
+      <w:r>
+        <w:rPr>
+          <w:szCs w:val="21"/>
+        </w:rPr>
+        <w:t xml:space="preserve">Pixhawk-systemet er open-source-regulert, og det eksisterer allerede et optisk landingssystem for Pixhawk, men dens nøyaktighet varierer mye og er upålitelig å bruke for luftfartøy med følsomme komponenter. </w:t>
+      </w:r>
+      <w:r>
+        <w:rPr>
+          <w:b/>
+          <w:i/>
+          <w:szCs w:val="21"/>
+        </w:rPr>
+        <w:t xml:space="preserve">Vi ønsker dermed å se på </w:t>
+      </w:r>
+      <w:r>
+        <w:rPr>
+          <w:b/>
+          <w:i/>
+          <w:szCs w:val="21"/>
+        </w:rPr>
+        <w:t xml:space="preserve">muligheten å forbedre systemet og øke presisjonen </w:t>
+      </w:r>
+      <w:r>
+        <w:rPr>
+          <w:b/>
+          <w:i/>
+          <w:szCs w:val="21"/>
+        </w:rPr>
+        <w:t xml:space="preserve">på </w:t>
+      </w:r>
+      <w:r>
+        <w:rPr>
+          <w:b/>
+          <w:i/>
+          <w:szCs w:val="21"/>
+        </w:rPr>
+        <w:t>det optiske landingssystemet</w:t>
+      </w:r>
+      <w:r>
+        <w:rPr>
+          <w:b/>
+          <w:i/>
+          <w:szCs w:val="21"/>
+        </w:rPr>
+        <w:t>.</w:t>
+      </w:r>
+    </w:p>
+    <w:p>
+      <w:pPr>
+        <w:rPr>
+          <w:szCs w:val="21"/>
+        </w:rPr>
+      </w:pPr>
+      <w:r>
+        <w:rPr>
+          <w:szCs w:val="21"/>
+        </w:rPr>
+        <w:t xml:space="preserve">Ved å forbedre systemet åpnes muligheten for bruk av landingssystemet </w:t>
+      </w:r>
+      <w:r>
+        <w:rPr>
+          <w:szCs w:val="21"/>
+        </w:rPr>
+        <w:t xml:space="preserve">i områder med </w:t>
       </w:r>
       <w:r>
         <w:rPr>
@@ -498,15 +446,50 @@
         </w:rPr>
         <w:t>båter.</w:t>
       </w:r>
-    </w:p>
-    <w:p>
-      <w:pPr>
-        <w:rPr>
-          <w:szCs w:val="21"/>
-        </w:rPr>
-      </w:pPr>
-      <w:bookmarkStart w:id="0" w:name="_GoBack"/>
-      <w:bookmarkEnd w:id="0"/>
+      <w:r>
+        <w:rPr>
+          <w:szCs w:val="21"/>
+        </w:rPr>
+        <w:t xml:space="preserve"> </w:t>
+      </w:r>
+      <w:r>
+        <w:rPr>
+          <w:szCs w:val="21"/>
+        </w:rPr>
+        <w:t>Dersom landingssystemets presisjon er tilfredsstillende bra på statiske landingsplattformer, åpnes også muligheten for å kunne bruke landingssystemet på bevegelige plattformer.</w:t>
+      </w:r>
+    </w:p>
+    <w:p>
+      <w:pPr>
+        <w:spacing w:after="200" w:line="276" w:lineRule="auto"/>
+        <w:rPr>
+          <w:szCs w:val="21"/>
+        </w:rPr>
+      </w:pPr>
+    </w:p>
+    <w:p>
+      <w:pPr>
+        <w:spacing w:after="200" w:line="276" w:lineRule="auto"/>
+        <w:rPr>
+          <w:szCs w:val="21"/>
+        </w:rPr>
+      </w:pPr>
+    </w:p>
+    <w:p>
+      <w:pPr>
+        <w:spacing w:after="200" w:line="276" w:lineRule="auto"/>
+        <w:rPr>
+          <w:szCs w:val="21"/>
+        </w:rPr>
+      </w:pPr>
+    </w:p>
+    <w:p>
+      <w:pPr>
+        <w:spacing w:after="200" w:line="276" w:lineRule="auto"/>
+        <w:rPr>
+          <w:szCs w:val="21"/>
+        </w:rPr>
+      </w:pPr>
     </w:p>
     <w:p>
       <w:pPr>
@@ -520,16 +503,12 @@
           <w:szCs w:val="26"/>
         </w:rPr>
       </w:pPr>
-      <w:r>
-        <w:br w:type="page"/>
-      </w:r>
     </w:p>
     <w:p>
       <w:pPr>
         <w:pStyle w:val="Overskrift2"/>
       </w:pPr>
       <w:r>
-        <w:lastRenderedPageBreak/>
         <w:t>Løsningsmetode/fremgangsmetode</w:t>
       </w:r>
     </w:p>
@@ -553,111 +532,31 @@
         <w:rPr>
           <w:color w:val="000000" w:themeColor="text1"/>
         </w:rPr>
-        <w:t xml:space="preserve">System nr. 1 er et bakkesystem som styres av en </w:t>
-      </w:r>
-      <w:proofErr w:type="spellStart"/>
+        <w:t>System nr. 1 er et bakkesystem som styres av en Raspberry Pi som</w:t>
+      </w:r>
       <w:r>
         <w:rPr>
           <w:color w:val="000000" w:themeColor="text1"/>
         </w:rPr>
-        <w:t>Raspberry</w:t>
-      </w:r>
-      <w:proofErr w:type="spellEnd"/>
+        <w:t xml:space="preserve"> kommuniserer med en IR-beacon o</w:t>
+      </w:r>
       <w:r>
         <w:rPr>
           <w:color w:val="000000" w:themeColor="text1"/>
         </w:rPr>
-        <w:t xml:space="preserve"> Pi som</w:t>
+        <w:t xml:space="preserve">g andre periferier, blant annet en GNSS-modul </w:t>
       </w:r>
       <w:r>
         <w:rPr>
           <w:color w:val="000000" w:themeColor="text1"/>
         </w:rPr>
-        <w:t xml:space="preserve"> kommuniserer med en IR-</w:t>
-      </w:r>
-      <w:proofErr w:type="spellStart"/>
+        <w:t>og system nr.2. Pi’en skal sende ut GNSS-signaler til system nr.2 montert om bord UAV, og bidrar til å navigere UAV inn mot l</w:t>
+      </w:r>
       <w:r>
         <w:rPr>
           <w:color w:val="000000" w:themeColor="text1"/>
         </w:rPr>
-        <w:t>beacon</w:t>
-      </w:r>
-      <w:proofErr w:type="spellEnd"/>
-      <w:r>
-        <w:rPr>
-          <w:color w:val="000000" w:themeColor="text1"/>
-        </w:rPr>
-        <w:t xml:space="preserve"> og andre periferier, blant annet en </w:t>
-      </w:r>
-      <w:proofErr w:type="spellStart"/>
-      <w:r>
-        <w:rPr>
-          <w:color w:val="000000" w:themeColor="text1"/>
-        </w:rPr>
-        <w:t>GNSS</w:t>
-      </w:r>
-      <w:proofErr w:type="spellEnd"/>
-      <w:r>
-        <w:rPr>
-          <w:color w:val="000000" w:themeColor="text1"/>
-        </w:rPr>
-        <w:t xml:space="preserve"> og system nr.2. </w:t>
-      </w:r>
-      <w:proofErr w:type="spellStart"/>
-      <w:r>
-        <w:rPr>
-          <w:color w:val="000000" w:themeColor="text1"/>
-        </w:rPr>
-        <w:t>Pi’en</w:t>
-      </w:r>
-      <w:proofErr w:type="spellEnd"/>
-      <w:r>
-        <w:rPr>
-          <w:color w:val="000000" w:themeColor="text1"/>
-        </w:rPr>
-        <w:t xml:space="preserve"> skal sende ut </w:t>
-      </w:r>
-      <w:proofErr w:type="spellStart"/>
-      <w:r>
-        <w:rPr>
-          <w:color w:val="000000" w:themeColor="text1"/>
-        </w:rPr>
-        <w:t>GNSS</w:t>
-      </w:r>
-      <w:proofErr w:type="spellEnd"/>
-      <w:r>
-        <w:rPr>
-          <w:color w:val="000000" w:themeColor="text1"/>
-        </w:rPr>
-        <w:t xml:space="preserve">-signaler til system nr.2 montert om bord </w:t>
-      </w:r>
-      <w:proofErr w:type="spellStart"/>
-      <w:r>
-        <w:rPr>
-          <w:color w:val="000000" w:themeColor="text1"/>
-        </w:rPr>
-        <w:t>UAV</w:t>
-      </w:r>
-      <w:proofErr w:type="spellEnd"/>
-      <w:r>
-        <w:rPr>
-          <w:color w:val="000000" w:themeColor="text1"/>
-        </w:rPr>
-        <w:t xml:space="preserve">, og bidrar til å navigere </w:t>
-      </w:r>
-      <w:proofErr w:type="spellStart"/>
-      <w:r>
-        <w:rPr>
-          <w:color w:val="000000" w:themeColor="text1"/>
-        </w:rPr>
-        <w:t>UAV</w:t>
-      </w:r>
-      <w:proofErr w:type="spellEnd"/>
-      <w:r>
-        <w:rPr>
-          <w:color w:val="000000" w:themeColor="text1"/>
-        </w:rPr>
-        <w:t xml:space="preserve"> inn mot landingsplattformen horisontalt. </w:t>
+        <w:t>andingsplattformen horisontalt.</w:t>
       </w:r>
     </w:p>
     <w:p>
@@ -681,106 +580,61 @@
         <w:rPr>
           <w:color w:val="000000" w:themeColor="text1"/>
         </w:rPr>
-        <w:t xml:space="preserve">er installert om bord </w:t>
-      </w:r>
-      <w:proofErr w:type="spellStart"/>
+        <w:t>er installert om bord UAV. Den består av en annen Raspberry Pi som kommuniserer med Pixhawk-autopilotsystemet, og behandler blant annet dataen fra system nr. 1</w:t>
+      </w:r>
       <w:r>
         <w:rPr>
           <w:color w:val="000000" w:themeColor="text1"/>
         </w:rPr>
-        <w:t>UAV</w:t>
-      </w:r>
-      <w:proofErr w:type="spellEnd"/>
+        <w:t xml:space="preserve">. I tillegg blir det installert sensorer som </w:t>
+      </w:r>
       <w:r>
         <w:rPr>
           <w:color w:val="000000" w:themeColor="text1"/>
         </w:rPr>
-        <w:t xml:space="preserve">. Den består av en annen </w:t>
-      </w:r>
-      <w:proofErr w:type="spellStart"/>
+        <w:t>LIDAR, pixycam m/ IR-LO</w:t>
+      </w:r>
       <w:r>
         <w:rPr>
           <w:color w:val="000000" w:themeColor="text1"/>
         </w:rPr>
-        <w:t>Raspberry</w:t>
-      </w:r>
-      <w:proofErr w:type="spellEnd"/>
+        <w:t>C</w:t>
+      </w:r>
       <w:r>
         <w:rPr>
           <w:color w:val="000000" w:themeColor="text1"/>
         </w:rPr>
-        <w:t xml:space="preserve"> Pi som kommuniserer med </w:t>
-      </w:r>
-      <w:proofErr w:type="spellStart"/>
+        <w:t>K</w:t>
+      </w:r>
       <w:r>
         <w:rPr>
           <w:color w:val="000000" w:themeColor="text1"/>
         </w:rPr>
-        <w:t>Pixhawk</w:t>
-      </w:r>
-      <w:proofErr w:type="spellEnd"/>
+        <w:t xml:space="preserve">. </w:t>
+      </w:r>
       <w:r>
         <w:rPr>
           <w:color w:val="000000" w:themeColor="text1"/>
         </w:rPr>
-        <w:t>-autopilotsystemet, og behandler blant annet dataen fra system nr. 1</w:t>
-      </w:r>
-      <w:r>
+        <w:t xml:space="preserve">System nr.2 omfatter i stor grad bildebehandlingen fra pixycam som skal bidra til å navigere UAV ned mot landingsplattformen. </w:t>
+      </w:r>
+      <w:bookmarkStart w:id="0" w:name="_GoBack"/>
+      <w:bookmarkEnd w:id="0"/>
+    </w:p>
+    <w:p>
+      <w:pPr>
         <w:rPr>
           <w:color w:val="000000" w:themeColor="text1"/>
         </w:rPr>
-        <w:t xml:space="preserve">. I tillegg blir det installert sensorer som </w:t>
-      </w:r>
+      </w:pPr>
       <w:r>
         <w:rPr>
           <w:color w:val="000000" w:themeColor="text1"/>
         </w:rPr>
-        <w:t xml:space="preserve">LIDAR, </w:t>
-      </w:r>
-      <w:proofErr w:type="spellStart"/>
-      <w:r>
-        <w:rPr>
-          <w:color w:val="000000" w:themeColor="text1"/>
-        </w:rPr>
-        <w:t>pixycam</w:t>
-      </w:r>
-      <w:proofErr w:type="spellEnd"/>
-      <w:r>
-        <w:rPr>
-          <w:color w:val="000000" w:themeColor="text1"/>
-        </w:rPr>
-        <w:t xml:space="preserve"> m/ IR-LO</w:t>
-      </w:r>
-      <w:r>
-        <w:rPr>
-          <w:color w:val="000000" w:themeColor="text1"/>
-        </w:rPr>
-        <w:t>C</w:t>
-      </w:r>
-      <w:r>
-        <w:rPr>
-          <w:color w:val="000000" w:themeColor="text1"/>
-        </w:rPr>
-        <w:t>K</w:t>
-      </w:r>
-      <w:r>
-        <w:rPr>
-          <w:color w:val="000000" w:themeColor="text1"/>
-        </w:rPr>
-        <w:t xml:space="preserve">.   </w:t>
-      </w:r>
-    </w:p>
-    <w:p>
-      <w:r>
-        <w:t xml:space="preserve">Vi kommer til å bruke </w:t>
-      </w:r>
-      <w:proofErr w:type="spellStart"/>
-      <w:r>
-        <w:t>DroneKit</w:t>
-      </w:r>
-      <w:proofErr w:type="spellEnd"/>
-      <w:r>
-        <w:t xml:space="preserve"> fra 3DR til å implementere </w:t>
+        <w:t xml:space="preserve">Kombinasjonen av system 1 og 2 utgjør det totale landingssystemet. </w:t>
+      </w:r>
+      <w:r>
+        <w:t xml:space="preserve">Vi kommer til å bruke DroneKit fra 3DR til å implementere </w:t>
       </w:r>
       <w:r>
         <w:t>programvare</w:t>
@@ -789,37 +643,25 @@
         <w:t xml:space="preserve"> inn</w:t>
       </w:r>
       <w:r>
-        <w:t xml:space="preserve"> i systemet. Dette er et P</w:t>
-      </w:r>
-      <w:r>
-        <w:t>ython-</w:t>
-      </w:r>
-      <w:r>
-        <w:t xml:space="preserve">basert program som er kompatibelt med </w:t>
-      </w:r>
-      <w:proofErr w:type="spellStart"/>
-      <w:r>
-        <w:t>Raspberry</w:t>
-      </w:r>
-      <w:proofErr w:type="spellEnd"/>
-      <w:r>
-        <w:t xml:space="preserve"> Pi og </w:t>
-      </w:r>
-      <w:proofErr w:type="spellStart"/>
-      <w:r>
-        <w:t>Pixhawk</w:t>
-      </w:r>
-      <w:proofErr w:type="spellEnd"/>
-      <w:r>
-        <w:t xml:space="preserve"> med </w:t>
-      </w:r>
-      <w:proofErr w:type="spellStart"/>
-      <w:r>
-        <w:t>MAVlink</w:t>
-      </w:r>
-      <w:proofErr w:type="spellEnd"/>
-      <w:r>
-        <w:t xml:space="preserve">-kommunikasjon. </w:t>
+        <w:t xml:space="preserve"> i systemet. Dette er en</w:t>
+      </w:r>
+      <w:r>
+        <w:t xml:space="preserve"> </w:t>
+      </w:r>
+      <w:r>
+        <w:t>Python-modul</w:t>
+      </w:r>
+      <w:r>
+        <w:t xml:space="preserve"> som er kompatibel</w:t>
+      </w:r>
+      <w:r>
+        <w:t xml:space="preserve"> med Raspberry Pi og Pixhawk </w:t>
+      </w:r>
+      <w:r>
+        <w:t>via</w:t>
+      </w:r>
+      <w:r>
+        <w:t xml:space="preserve"> MAVlink-kommunikasjon. </w:t>
       </w:r>
     </w:p>
     <w:p>
@@ -836,6 +678,143 @@
       </w:r>
       <w:r>
         <w:t xml:space="preserve">Frekvensen for møte med veileder avhenger av fremgangen til prosjektoppgaven og eventuelle hindringer vi møter. </w:t>
+      </w:r>
+    </w:p>
+    <w:p>
+      <w:r>
+        <w:t>Fo</w:t>
+      </w:r>
+      <w:r>
+        <w:t>reløpig ser tidsplanen slik ut</w:t>
+      </w:r>
+      <w:r>
+        <w:t>, uten noe</w:t>
+      </w:r>
+      <w:r>
+        <w:t xml:space="preserve"> formatering. </w:t>
+      </w:r>
+    </w:p>
+    <w:p>
+      <w:r>
+        <w:t>FØR JUL</w:t>
+      </w:r>
+    </w:p>
+    <w:p>
+      <w:r>
+        <w:t>——————————————————</w:t>
+      </w:r>
+    </w:p>
+    <w:p>
+      <w:r>
+        <w:t>Samarbeidspartner 9.11</w:t>
+      </w:r>
+    </w:p>
+    <w:p>
+      <w:r>
+        <w:t xml:space="preserve">Initieringsdokument 16.11 </w:t>
+      </w:r>
+    </w:p>
+    <w:p>
+      <w:r>
+        <w:t>Økonomisk støtte godkjent</w:t>
+      </w:r>
+    </w:p>
+    <w:p>
+      <w:r>
+        <w:t>Bestille deler</w:t>
+      </w:r>
+    </w:p>
+    <w:p>
+      <w:r>
+        <w:t>——————————————————</w:t>
+      </w:r>
+    </w:p>
+    <w:p>
+      <w:r>
+        <w:t>ETTER JUL</w:t>
+      </w:r>
+      <w:r>
+        <w:t>/</w:t>
+      </w:r>
+      <w:r>
+        <w:t>NYTTÅRSSKIFTET</w:t>
+      </w:r>
+    </w:p>
+    <w:p>
+      <w:r>
+        <w:t>——————————————————</w:t>
+      </w:r>
+    </w:p>
+    <w:p>
+      <w:r>
+        <w:t xml:space="preserve">Bygge drone </w:t>
+      </w:r>
+      <w:r>
+        <w:sym w:font="Wingdings" w:char="F0E0"/>
+      </w:r>
+      <w:r>
+        <w:t xml:space="preserve"> POH </w:t>
+      </w:r>
+      <w:r>
+        <w:sym w:font="Wingdings" w:char="F0E0"/>
+      </w:r>
+      <w:r>
+        <w:t xml:space="preserve"> risikoanalyse ++</w:t>
+      </w:r>
+    </w:p>
+    <w:p>
+      <w:r>
+        <w:t>NSM-søknad</w:t>
+      </w:r>
+    </w:p>
+    <w:p>
+      <w:r>
+        <w:t xml:space="preserve">Pixhawk </w:t>
+      </w:r>
+      <w:r>
+        <w:sym w:font="Wingdings" w:char="F0E0"/>
+      </w:r>
+      <w:r>
+        <w:t xml:space="preserve"> Pi </w:t>
+      </w:r>
+    </w:p>
+    <w:p>
+      <w:r>
+        <w:t xml:space="preserve">Statusmøte forprosjekt </w:t>
+      </w:r>
+      <w:r>
+        <w:t xml:space="preserve">13/14.jan </w:t>
+      </w:r>
+    </w:p>
+    <w:p>
+      <w:r>
+        <w:t xml:space="preserve">Forprosjekt 20.jan </w:t>
+      </w:r>
+    </w:p>
+    <w:p>
+      <w:r>
+        <w:t>Dokumentering - programmering ++</w:t>
+      </w:r>
+    </w:p>
+    <w:p>
+      <w:r>
+        <w:lastRenderedPageBreak/>
+        <w:t>En mer detaljert tidsp</w:t>
+      </w:r>
+      <w:r>
+        <w:t>lan skal bli laget.</w:t>
+      </w:r>
+      <w:r>
+        <w:t xml:space="preserve"> </w:t>
+      </w:r>
+      <w:r>
+        <w:t>I</w:t>
+      </w:r>
+      <w:r>
+        <w:t xml:space="preserve">nkludert skal et Gantt-diagram lages for å gi grundigere oversikt over prosjektet. </w:t>
+      </w:r>
+      <w:r>
+        <w:t xml:space="preserve">Den mer detaljerte tidsplanen inkludert Gantt-diagrammet leveres inn i forprosjektsdokumentet. </w:t>
       </w:r>
     </w:p>
     <w:p>
@@ -864,9 +843,8 @@
           <w:szCs w:val="21"/>
           <w:lang w:eastAsia="nb-NO"/>
         </w:rPr>
-        <w:t xml:space="preserve">For å kunne gjennomføre et slikt prosjekt, kreves det litt midler. Vi har foreløpig skaffet oss en heksakopter som plattform til å teste dette systemet. Resten av utstyret er en utfordring å skaffe, da </w:t>
-      </w:r>
-      <w:proofErr w:type="spellStart"/>
+        <w:t xml:space="preserve">For å kunne gjennomføre et slikt prosjekt, kreves det litt midler. Vi har foreløpig skaffet oss en heksakopter som plattform til å teste dette systemet. Resten av utstyret er en utfordring å skaffe, da Pixhawk-systemet inkludert nødvendige periferier koster litt. </w:t>
+      </w:r>
       <w:r>
         <w:rPr>
           <w:rFonts w:eastAsia="Times New Roman" w:cs="Arial"/>
@@ -874,26 +852,40 @@
           <w:szCs w:val="21"/>
           <w:lang w:eastAsia="nb-NO"/>
         </w:rPr>
-        <w:t>Pixhawk</w:t>
-      </w:r>
-      <w:proofErr w:type="spellEnd"/>
-      <w:r>
+        <w:t xml:space="preserve">Det foreløpige budsjettet ligger i vedlagt fil. </w:t>
+      </w:r>
+    </w:p>
+    <w:p>
+      <w:pPr>
+        <w:shd w:val="clear" w:color="auto" w:fill="FFFFFF"/>
+        <w:spacing w:after="0" w:line="240" w:lineRule="auto"/>
         <w:rPr>
           <w:rFonts w:eastAsia="Times New Roman" w:cs="Arial"/>
           <w:color w:val="222222"/>
           <w:szCs w:val="21"/>
           <w:lang w:eastAsia="nb-NO"/>
         </w:rPr>
-        <w:t xml:space="preserve">-systemet inkludert nødvendige periferier koster litt. </w:t>
-      </w:r>
-      <w:r>
+      </w:pPr>
+    </w:p>
+    <w:p>
+      <w:pPr>
+        <w:shd w:val="clear" w:color="auto" w:fill="FFFFFF"/>
+        <w:spacing w:after="0" w:line="240" w:lineRule="auto"/>
         <w:rPr>
           <w:rFonts w:eastAsia="Times New Roman" w:cs="Arial"/>
           <w:color w:val="222222"/>
           <w:szCs w:val="21"/>
           <w:lang w:eastAsia="nb-NO"/>
         </w:rPr>
-        <w:t xml:space="preserve">Det foreløpige budsjettet ligger i vedlagt fil. </w:t>
+      </w:pPr>
+      <w:r>
+        <w:rPr>
+          <w:rFonts w:eastAsia="Times New Roman" w:cs="Arial"/>
+          <w:color w:val="222222"/>
+          <w:szCs w:val="21"/>
+          <w:lang w:eastAsia="nb-NO"/>
+        </w:rPr>
+        <w:t>Vi får økonomisk støtte fra bedriften Maritime Robotics i Trondheim for å gjennomføre denne oppgaven sammen med dem.</w:t>
       </w:r>
     </w:p>
     <w:p>
@@ -926,9 +918,8 @@
           <w:szCs w:val="21"/>
           <w:lang w:eastAsia="nb-NO"/>
         </w:rPr>
-        <w:t xml:space="preserve">Vi får økonomisk støtte fra bedriften Maritime </w:t>
-      </w:r>
-      <w:proofErr w:type="spellStart"/>
+        <w:t xml:space="preserve">Budsjettet kan justeres dersom det trengs annet utstyr, men vi er avhengig av en bedrift for finansiering av denne oppgaven. </w:t>
+      </w:r>
       <w:r>
         <w:rPr>
           <w:rFonts w:eastAsia="Times New Roman" w:cs="Arial"/>
@@ -936,119 +927,7 @@
           <w:szCs w:val="21"/>
           <w:lang w:eastAsia="nb-NO"/>
         </w:rPr>
-        <w:t>Robotics</w:t>
-      </w:r>
-      <w:proofErr w:type="spellEnd"/>
-      <w:r>
-        <w:rPr>
-          <w:rFonts w:eastAsia="Times New Roman" w:cs="Arial"/>
-          <w:color w:val="222222"/>
-          <w:szCs w:val="21"/>
-          <w:lang w:eastAsia="nb-NO"/>
-        </w:rPr>
-        <w:t xml:space="preserve"> i Trondheim for å gjennomføre denne oppgaven sammen med dem.</w:t>
-      </w:r>
-    </w:p>
-    <w:p>
-      <w:pPr>
-        <w:shd w:val="clear" w:color="auto" w:fill="FFFFFF"/>
-        <w:spacing w:after="0" w:line="240" w:lineRule="auto"/>
-        <w:rPr>
-          <w:rFonts w:eastAsia="Times New Roman" w:cs="Arial"/>
-          <w:color w:val="222222"/>
-          <w:szCs w:val="21"/>
-          <w:lang w:eastAsia="nb-NO"/>
-        </w:rPr>
-      </w:pPr>
-    </w:p>
-    <w:p>
-      <w:pPr>
-        <w:shd w:val="clear" w:color="auto" w:fill="FFFFFF"/>
-        <w:spacing w:after="0" w:line="240" w:lineRule="auto"/>
-        <w:rPr>
-          <w:rFonts w:eastAsia="Times New Roman" w:cs="Arial"/>
-          <w:color w:val="222222"/>
-          <w:szCs w:val="21"/>
-          <w:lang w:eastAsia="nb-NO"/>
-        </w:rPr>
-      </w:pPr>
-      <w:r>
-        <w:rPr>
-          <w:rFonts w:eastAsia="Times New Roman" w:cs="Arial"/>
-          <w:color w:val="222222"/>
-          <w:szCs w:val="21"/>
-          <w:lang w:eastAsia="nb-NO"/>
-        </w:rPr>
-        <w:t xml:space="preserve">Budsjettet kan justeres dersom det trengs annet utstyr, men vi er avhengig av en bedrift for finansiering av denne oppgaven. </w:t>
-      </w:r>
-      <w:r>
-        <w:rPr>
-          <w:rFonts w:eastAsia="Times New Roman" w:cs="Arial"/>
-          <w:color w:val="222222"/>
-          <w:szCs w:val="21"/>
-          <w:lang w:eastAsia="nb-NO"/>
-        </w:rPr>
-        <w:t>Kostnadene på sensorene avhenger med deres presisjon. For dette prosjektet trengs det sensorer som har passe nok nøyaktighet for å kunne vise et «</w:t>
-      </w:r>
-      <w:proofErr w:type="spellStart"/>
-      <w:r>
-        <w:rPr>
-          <w:rFonts w:eastAsia="Times New Roman" w:cs="Arial"/>
-          <w:color w:val="222222"/>
-          <w:szCs w:val="21"/>
-          <w:lang w:eastAsia="nb-NO"/>
-        </w:rPr>
-        <w:t>Proof</w:t>
-      </w:r>
-      <w:proofErr w:type="spellEnd"/>
-      <w:r>
-        <w:rPr>
-          <w:rFonts w:eastAsia="Times New Roman" w:cs="Arial"/>
-          <w:color w:val="222222"/>
-          <w:szCs w:val="21"/>
-          <w:lang w:eastAsia="nb-NO"/>
-        </w:rPr>
-        <w:t xml:space="preserve"> </w:t>
-      </w:r>
-      <w:proofErr w:type="spellStart"/>
-      <w:r>
-        <w:rPr>
-          <w:rFonts w:eastAsia="Times New Roman" w:cs="Arial"/>
-          <w:color w:val="222222"/>
-          <w:szCs w:val="21"/>
-          <w:lang w:eastAsia="nb-NO"/>
-        </w:rPr>
-        <w:t>of</w:t>
-      </w:r>
-      <w:proofErr w:type="spellEnd"/>
-      <w:r>
-        <w:rPr>
-          <w:rFonts w:eastAsia="Times New Roman" w:cs="Arial"/>
-          <w:color w:val="222222"/>
-          <w:szCs w:val="21"/>
-          <w:lang w:eastAsia="nb-NO"/>
-        </w:rPr>
-        <w:t xml:space="preserve"> </w:t>
-      </w:r>
-      <w:proofErr w:type="spellStart"/>
-      <w:r>
-        <w:rPr>
-          <w:rFonts w:eastAsia="Times New Roman" w:cs="Arial"/>
-          <w:color w:val="222222"/>
-          <w:szCs w:val="21"/>
-          <w:lang w:eastAsia="nb-NO"/>
-        </w:rPr>
-        <w:t>Concept</w:t>
-      </w:r>
-      <w:proofErr w:type="spellEnd"/>
-      <w:r>
-        <w:rPr>
-          <w:rFonts w:eastAsia="Times New Roman" w:cs="Arial"/>
-          <w:color w:val="222222"/>
-          <w:szCs w:val="21"/>
-          <w:lang w:eastAsia="nb-NO"/>
-        </w:rPr>
-        <w:t xml:space="preserve">» på forbedring av landingssystemet. </w:t>
+        <w:t xml:space="preserve">Kostnadene på sensorene avhenger med deres presisjon. For dette prosjektet trengs det sensorer som har passe nok nøyaktighet for å kunne vise et «Proof of Concept» på forbedring av landingssystemet. </w:t>
       </w:r>
     </w:p>
     <w:p>
@@ -1083,6 +962,8 @@
     </w:p>
     <w:sectPr>
       <w:headerReference w:type="default" r:id="rId11"/>
+      <w:footerReference w:type="even" r:id="rId12"/>
+      <w:footerReference w:type="default" r:id="rId13"/>
       <w:pgSz w:w="11900" w:h="16840"/>
       <w:pgMar w:top="1417" w:right="1417" w:bottom="1417" w:left="1417" w:header="708" w:footer="708" w:gutter="0"/>
       <w:cols w:space="708"/>
@@ -1115,6 +996,131 @@
     </w:p>
   </w:endnote>
 </w:endnotes>
+</file>
+
+<file path=word/footer1.xml><?xml version="1.0" encoding="utf-8"?>
+<w:ftr xmlns:wpc="http://schemas.microsoft.com/office/word/2010/wordprocessingCanvas" xmlns:cx="http://schemas.microsoft.com/office/drawing/2014/chartex" xmlns:cx1="http://schemas.microsoft.com/office/drawing/2015/9/8/chartex" xmlns:cx2="http://schemas.microsoft.com/office/drawing/2015/10/21/chartex" xmlns:cx3="http://schemas.microsoft.com/office/drawing/2016/5/9/chartex" xmlns:cx4="http://schemas.microsoft.com/office/drawing/2016/5/10/chartex" xmlns:cx5="http://schemas.microsoft.com/office/drawing/2016/5/11/chartex" xmlns:cx6="http://schemas.microsoft.com/office/drawing/2016/5/12/chartex" xmlns:cx7="http://schemas.microsoft.com/office/drawing/2016/5/13/chartex" xmlns:cx8="http://schemas.microsoft.com/office/drawing/2016/5/14/chartex" xmlns:mc="http://schemas.openxmlformats.org/markup-compatibility/2006" xmlns:aink="http://schemas.microsoft.com/office/drawing/2016/ink" xmlns:am3d="http://schemas.microsoft.com/office/drawing/2017/model3d" xmlns:o="urn:schemas-microsoft-com:office:office" xmlns:r="http://schemas.openxmlformats.org/officeDocument/2006/relationships" xmlns:m="http://schemas.openxmlformats.org/officeDocument/2006/math" xmlns:v="urn:schemas-microsoft-com:vml" xmlns:wp14="http://schemas.microsoft.com/office/word/2010/wordprocessingDrawing" xmlns:wp="http://schemas.openxmlformats.org/drawingml/2006/wordprocessingDrawing" xmlns:w10="urn:schemas-microsoft-com:office:word" xmlns:w="http://schemas.openxmlformats.org/wordprocessingml/2006/main" xmlns:w14="http://schemas.microsoft.com/office/word/2010/wordml" xmlns:w15="http://schemas.microsoft.com/office/word/2012/wordml" xmlns:w16cid="http://schemas.microsoft.com/office/word/2016/wordml/cid" xmlns:w16se="http://schemas.microsoft.com/office/word/2015/wordml/symex" xmlns:wpg="http://schemas.microsoft.com/office/word/2010/wordprocessingGroup" xmlns:wpi="http://schemas.microsoft.com/office/word/2010/wordprocessingInk" xmlns:wne="http://schemas.microsoft.com/office/word/2006/wordml" xmlns:wps="http://schemas.microsoft.com/office/word/2010/wordprocessingShape" mc:Ignorable="w14 w15 w16se w16cid wp14">
+  <w:sdt>
+    <w:sdtPr>
+      <w:rPr>
+        <w:rStyle w:val="Sidetall"/>
+      </w:rPr>
+      <w:id w:val="-1685351773"/>
+      <w:docPartObj>
+        <w:docPartGallery w:val="Page Numbers (Bottom of Page)"/>
+        <w:docPartUnique/>
+      </w:docPartObj>
+    </w:sdtPr>
+    <w:sdtEndPr>
+      <w:rPr>
+        <w:rStyle w:val="Sidetall"/>
+      </w:rPr>
+    </w:sdtEndPr>
+    <w:sdtContent>
+      <w:p>
+        <w:pPr>
+          <w:pStyle w:val="Bunntekst"/>
+          <w:framePr w:wrap="none" w:vAnchor="text" w:hAnchor="margin" w:xAlign="center" w:y="1"/>
+          <w:rPr>
+            <w:rStyle w:val="Sidetall"/>
+          </w:rPr>
+        </w:pPr>
+        <w:r>
+          <w:rPr>
+            <w:rStyle w:val="Sidetall"/>
+          </w:rPr>
+          <w:fldChar w:fldCharType="begin"/>
+        </w:r>
+        <w:r>
+          <w:rPr>
+            <w:rStyle w:val="Sidetall"/>
+          </w:rPr>
+          <w:instrText xml:space="preserve"> PAGE </w:instrText>
+        </w:r>
+        <w:r>
+          <w:rPr>
+            <w:rStyle w:val="Sidetall"/>
+          </w:rPr>
+          <w:fldChar w:fldCharType="end"/>
+        </w:r>
+      </w:p>
+    </w:sdtContent>
+  </w:sdt>
+  <w:p>
+    <w:pPr>
+      <w:pStyle w:val="Bunntekst"/>
+    </w:pPr>
+  </w:p>
+</w:ftr>
+</file>
+
+<file path=word/footer2.xml><?xml version="1.0" encoding="utf-8"?>
+<w:ftr xmlns:wpc="http://schemas.microsoft.com/office/word/2010/wordprocessingCanvas" xmlns:cx="http://schemas.microsoft.com/office/drawing/2014/chartex" xmlns:cx1="http://schemas.microsoft.com/office/drawing/2015/9/8/chartex" xmlns:cx2="http://schemas.microsoft.com/office/drawing/2015/10/21/chartex" xmlns:cx3="http://schemas.microsoft.com/office/drawing/2016/5/9/chartex" xmlns:cx4="http://schemas.microsoft.com/office/drawing/2016/5/10/chartex" xmlns:cx5="http://schemas.microsoft.com/office/drawing/2016/5/11/chartex" xmlns:cx6="http://schemas.microsoft.com/office/drawing/2016/5/12/chartex" xmlns:cx7="http://schemas.microsoft.com/office/drawing/2016/5/13/chartex" xmlns:cx8="http://schemas.microsoft.com/office/drawing/2016/5/14/chartex" xmlns:mc="http://schemas.openxmlformats.org/markup-compatibility/2006" xmlns:aink="http://schemas.microsoft.com/office/drawing/2016/ink" xmlns:am3d="http://schemas.microsoft.com/office/drawing/2017/model3d" xmlns:o="urn:schemas-microsoft-com:office:office" xmlns:r="http://schemas.openxmlformats.org/officeDocument/2006/relationships" xmlns:m="http://schemas.openxmlformats.org/officeDocument/2006/math" xmlns:v="urn:schemas-microsoft-com:vml" xmlns:wp14="http://schemas.microsoft.com/office/word/2010/wordprocessingDrawing" xmlns:wp="http://schemas.openxmlformats.org/drawingml/2006/wordprocessingDrawing" xmlns:w10="urn:schemas-microsoft-com:office:word" xmlns:w="http://schemas.openxmlformats.org/wordprocessingml/2006/main" xmlns:w14="http://schemas.microsoft.com/office/word/2010/wordml" xmlns:w15="http://schemas.microsoft.com/office/word/2012/wordml" xmlns:w16cid="http://schemas.microsoft.com/office/word/2016/wordml/cid" xmlns:w16se="http://schemas.microsoft.com/office/word/2015/wordml/symex" xmlns:wpg="http://schemas.microsoft.com/office/word/2010/wordprocessingGroup" xmlns:wpi="http://schemas.microsoft.com/office/word/2010/wordprocessingInk" xmlns:wne="http://schemas.microsoft.com/office/word/2006/wordml" xmlns:wps="http://schemas.microsoft.com/office/word/2010/wordprocessingShape" mc:Ignorable="w14 w15 w16se w16cid wp14">
+  <w:sdt>
+    <w:sdtPr>
+      <w:rPr>
+        <w:rStyle w:val="Sidetall"/>
+      </w:rPr>
+      <w:id w:val="-928122030"/>
+      <w:docPartObj>
+        <w:docPartGallery w:val="Page Numbers (Bottom of Page)"/>
+        <w:docPartUnique/>
+      </w:docPartObj>
+    </w:sdtPr>
+    <w:sdtEndPr>
+      <w:rPr>
+        <w:rStyle w:val="Sidetall"/>
+      </w:rPr>
+    </w:sdtEndPr>
+    <w:sdtContent>
+      <w:p>
+        <w:pPr>
+          <w:pStyle w:val="Bunntekst"/>
+          <w:framePr w:wrap="none" w:vAnchor="text" w:hAnchor="margin" w:xAlign="center" w:y="1"/>
+          <w:rPr>
+            <w:rStyle w:val="Sidetall"/>
+          </w:rPr>
+        </w:pPr>
+        <w:r>
+          <w:rPr>
+            <w:rStyle w:val="Sidetall"/>
+          </w:rPr>
+          <w:fldChar w:fldCharType="begin"/>
+        </w:r>
+        <w:r>
+          <w:rPr>
+            <w:rStyle w:val="Sidetall"/>
+          </w:rPr>
+          <w:instrText xml:space="preserve"> PAGE </w:instrText>
+        </w:r>
+        <w:r>
+          <w:rPr>
+            <w:rStyle w:val="Sidetall"/>
+          </w:rPr>
+          <w:fldChar w:fldCharType="separate"/>
+        </w:r>
+        <w:r>
+          <w:rPr>
+            <w:rStyle w:val="Sidetall"/>
+            <w:noProof/>
+          </w:rPr>
+          <w:t>1</w:t>
+        </w:r>
+        <w:r>
+          <w:rPr>
+            <w:rStyle w:val="Sidetall"/>
+          </w:rPr>
+          <w:fldChar w:fldCharType="end"/>
+        </w:r>
+      </w:p>
+    </w:sdtContent>
+  </w:sdt>
+  <w:p>
+    <w:pPr>
+      <w:pStyle w:val="Bunntekst"/>
+    </w:pPr>
+  </w:p>
+</w:ftr>
 </file>
 
 <file path=word/footnotes.xml><?xml version="1.0" encoding="utf-8"?>
@@ -2780,6 +2786,14 @@
       <w:shd w:val="clear" w:color="auto" w:fill="E6E6E6"/>
     </w:rPr>
   </w:style>
+  <w:style w:type="character" w:styleId="Sidetall">
+    <w:name w:val="page number"/>
+    <w:basedOn w:val="Standardskriftforavsnitt"/>
+    <w:uiPriority w:val="99"/>
+    <w:semiHidden/>
+    <w:unhideWhenUsed/>
+    <w:rsid w:val="00167D52"/>
+  </w:style>
 </w:styles>
 </file>
 

</xml_diff>